<commit_message>
Feature: Program working with new database
</commit_message>
<xml_diff>
--- a/GeneratedAgreements/umowa1.docx
+++ b/GeneratedAgreements/umowa1.docx
@@ -95,7 +95,7 @@
                 <w:sz w:val="20"/>
                 <w:szCs w:val="20"/>
               </w:rPr>
-              <w:t>2024-05-20</w:t>
+              <w:t>2024-05-16</w:t>
             </w:r>
           </w:p>
         </w:tc>
@@ -801,7 +801,7 @@
                 <w:szCs w:val="20"/>
                 <w:lang w:val="en-US"/>
               </w:rPr>
-              <w:t>797-219-965</w:t>
+              <w:t>789-566-546</w:t>
             </w:r>
             <w:r>
               <w:rPr>
@@ -1011,7 +1011,7 @@
                 <w:sz w:val="20"/>
                 <w:szCs w:val="20"/>
               </w:rPr>
-              <w:t>_CARNAME_</w:t>
+              <w:t>Skoda Fabia</w:t>
             </w:r>
           </w:p>
         </w:tc>
@@ -1181,7 +1181,7 @@
                 <w:sz w:val="20"/>
                 <w:szCs w:val="20"/>
               </w:rPr>
-              <w:t>_REGISTRATION_</w:t>
+              <w:t>SK 258WT</w:t>
             </w:r>
           </w:p>
         </w:tc>
@@ -1350,7 +1350,7 @@
                 <w:sz w:val="18"/>
                 <w:szCs w:val="18"/>
               </w:rPr>
-              <w:t>_ACCESSORIES_</w:t>
+              <w:t>Brak limitu kilometrów, </w:t>
             </w:r>
           </w:p>
         </w:tc>
@@ -1538,7 +1538,7 @@
                 <w:szCs w:val="20"/>
                 <w:lang w:val="en-US"/>
               </w:rPr>
-              <w:t>1 dni</w:t>
+              <w:t>5 dni</w:t>
             </w:r>
           </w:p>
         </w:tc>
@@ -1650,7 +1650,7 @@
                 <w:sz w:val="20"/>
                 <w:szCs w:val="20"/>
               </w:rPr>
-              <w:t>2024-05-20</w:t>
+              <w:t>2024-05-16</w:t>
             </w:r>
             <w:r>
               <w:rPr>
@@ -1679,7 +1679,7 @@
                 <w:sz w:val="20"/>
                 <w:szCs w:val="20"/>
               </w:rPr>
-              <w:t>13:33</w:t>
+              <w:t>21:20</w:t>
             </w:r>
           </w:p>
         </w:tc>
@@ -1715,7 +1715,7 @@
                 <w:sz w:val="20"/>
                 <w:szCs w:val="20"/>
               </w:rPr>
-              <w:t>2024-05-20</w:t>
+              <w:t>2024-05-21</w:t>
             </w:r>
             <w:r>
               <w:rPr>
@@ -1735,7 +1735,7 @@
                 <w:sz w:val="20"/>
                 <w:szCs w:val="20"/>
               </w:rPr>
-              <w:t>13:33</w:t>
+              <w:t>21:20</w:t>
             </w:r>
           </w:p>
         </w:tc>
@@ -1903,7 +1903,7 @@
                 <w:sz w:val="18"/>
                 <w:szCs w:val="18"/>
               </w:rPr>
-              <w:t>Katowice Gołęszyców 41-600</w:t>
+              <w:t>Katowice Opolska 41-559</w:t>
             </w:r>
           </w:p>
         </w:tc>
@@ -1941,7 +1941,7 @@
                 <w:sz w:val="18"/>
                 <w:szCs w:val="18"/>
               </w:rPr>
-              <w:t>Katowice Gołęszyców 41-600</w:t>
+              <w:t>Katowice Opolska 41-559</w:t>
             </w:r>
           </w:p>
         </w:tc>
@@ -2070,7 +2070,7 @@
                 <w:sz w:val="20"/>
                 <w:szCs w:val="20"/>
               </w:rPr>
-              <w:t>_DEPOSIT_</w:t>
+              <w:t>500</w:t>
             </w:r>
             <w:r>
               <w:rPr>
@@ -2223,7 +2223,7 @@
                 <w:sz w:val="20"/>
                 <w:szCs w:val="20"/>
               </w:rPr>
-              <w:t>4,7</w:t>
+              <w:t>1234,34</w:t>
             </w:r>
             <w:r>
               <w:rPr>
@@ -2339,7 +2339,7 @@
                 <w:sz w:val="20"/>
                 <w:szCs w:val="20"/>
               </w:rPr>
-              <w:t>_KILOMETERLIMIT_</w:t>
+              <w:t>Brak limitu.</w:t>
             </w:r>
           </w:p>
         </w:tc>
@@ -4275,7 +4275,7 @@
                 <w:sz w:val="20"/>
                 <w:szCs w:val="20"/>
               </w:rPr>
-              <w:t>_$</w:t>
+              <w:t> </w:t>
             </w:r>
           </w:p>
         </w:tc>
@@ -4695,7 +4695,7 @@
                 <w:sz w:val="20"/>
                 <w:szCs w:val="20"/>
               </w:rPr>
-              <w:t>_!</w:t>
+              <w:t>X</w:t>
             </w:r>
           </w:p>
         </w:tc>
@@ -5237,7 +5237,7 @@
           <w:sz w:val="16"/>
           <w:szCs w:val="16"/>
         </w:rPr>
-        <w:t>2024-05-20</w:t>
+        <w:t>2024-05-16</w:t>
       </w:r>
       <w:r>
         <w:rPr>
@@ -5275,7 +5275,7 @@
           <w:sz w:val="16"/>
           <w:szCs w:val="16"/>
         </w:rPr>
-        <w:t>13:33</w:t>
+        <w:t>21:20</w:t>
       </w:r>
       <w:r>
         <w:rPr>
@@ -5312,7 +5312,7 @@
           <w:sz w:val="16"/>
           <w:szCs w:val="16"/>
         </w:rPr>
-        <w:t>Katowice Gołęszyców 41-600</w:t>
+        <w:t>Katowice Opolska 41-559</w:t>
       </w:r>
       <w:r>
         <w:rPr>
@@ -5377,7 +5377,7 @@
           <w:sz w:val="16"/>
           <w:szCs w:val="16"/>
         </w:rPr>
-        <w:t>_CARNAME_</w:t>
+        <w:t>Skoda Fabia</w:t>
       </w:r>
       <w:r>
         <w:rPr>
@@ -5429,7 +5429,7 @@
           <w:sz w:val="16"/>
           <w:szCs w:val="16"/>
         </w:rPr>
-        <w:t>_REGISTRATION_</w:t>
+        <w:t>SK 258WT</w:t>
       </w:r>
       <w:r>
         <w:rPr>
@@ -5484,7 +5484,7 @@
           <w:bCs/>
           <w:sz w:val="16"/>
         </w:rPr>
-        <w:t>_CER_</w:t>
+        <w:t>NIE</w:t>
       </w:r>
       <w:r>
         <w:rPr>
@@ -5514,7 +5514,7 @@
           <w:bCs/>
           <w:sz w:val="16"/>
         </w:rPr>
-        <w:t>_CER_</w:t>
+        <w:t>NIE</w:t>
       </w:r>
       <w:r>
         <w:rPr>
@@ -5935,7 +5935,7 @@
           <w:sz w:val="16"/>
           <w:szCs w:val="16"/>
         </w:rPr>
-        <w:t>2024-05-20</w:t>
+        <w:t>2024-05-21</w:t>
       </w:r>
       <w:r>
         <w:rPr>
@@ -5968,7 +5968,7 @@
           <w:sz w:val="16"/>
           <w:szCs w:val="16"/>
         </w:rPr>
-        <w:t>13:33</w:t>
+        <w:t>21:20</w:t>
       </w:r>
       <w:r>
         <w:rPr>
@@ -5994,7 +5994,7 @@
           <w:sz w:val="16"/>
           <w:szCs w:val="16"/>
         </w:rPr>
-        <w:t>Katowice Gołęszyców 41-600</w:t>
+        <w:t>Katowice Opolska 41-559</w:t>
       </w:r>
       <w:r>
         <w:rPr>
@@ -6044,7 +6044,7 @@
           <w:szCs w:val="16"/>
           <w:lang w:val="en-US"/>
         </w:rPr>
-        <w:t>_CARNAME_</w:t>
+        <w:t>Skoda Fabia</w:t>
       </w:r>
       <w:r>
         <w:rPr>
@@ -6063,7 +6063,7 @@
           <w:szCs w:val="16"/>
           <w:lang w:val="en-US"/>
         </w:rPr>
-        <w:t>_REGISTRATION_</w:t>
+        <w:t>SK 258WT</w:t>
       </w:r>
       <w:r>
         <w:rPr>

</xml_diff>